<commit_message>
copy of word doc to open during testing
</commit_message>
<xml_diff>
--- a/Projectreports/22-1297_Tobias-Nimz.docx
+++ b/Projectreports/22-1297_Tobias-Nimz.docx
@@ -9134,7 +9134,7 @@
           <w:p>
             <w:pPr>
               <w:spacing w:before="120" w:after="60"/>
-              <w:ind w:left="113"/>
+              <w:ind w:left="708" w:hanging="595"/>
               <w:rPr>
                 <w:rFonts w:cs="Arial"/>
                 <w:b/>
@@ -19259,27 +19259,14 @@
       <w:r>
         <w:t xml:space="preserve">Tabelle </w:t>
       </w:r>
-      <w:r>
-        <w:fldChar w:fldCharType="begin"/>
-      </w:r>
-      <w:r>
-        <w:instrText xml:space="preserve"> SEQ Tabelle \* ARABIC </w:instrText>
-      </w:r>
-      <w:r>
-        <w:fldChar w:fldCharType="separate"/>
-      </w:r>
-      <w:r>
-        <w:rPr>
-          <w:noProof/>
-        </w:rPr>
-        <w:t>5</w:t>
-      </w:r>
-      <w:r>
-        <w:rPr>
-          <w:noProof/>
-        </w:rPr>
-        <w:fldChar w:fldCharType="end"/>
-      </w:r>
+      <w:fldSimple w:instr=" SEQ Tabelle \* ARABIC ">
+        <w:r>
+          <w:rPr>
+            <w:noProof/>
+          </w:rPr>
+          <w:t>5</w:t>
+        </w:r>
+      </w:fldSimple>
       <w:r>
         <w:t xml:space="preserve"> Abnahmekriterien</w:t>
       </w:r>
@@ -20346,27 +20333,14 @@
       <w:r>
         <w:t xml:space="preserve">Tabelle </w:t>
       </w:r>
-      <w:r>
-        <w:fldChar w:fldCharType="begin"/>
-      </w:r>
-      <w:r>
-        <w:instrText xml:space="preserve"> SEQ Tabelle \* ARABIC </w:instrText>
-      </w:r>
-      <w:r>
-        <w:fldChar w:fldCharType="separate"/>
-      </w:r>
-      <w:r>
-        <w:rPr>
-          <w:noProof/>
-        </w:rPr>
-        <w:t>6</w:t>
-      </w:r>
-      <w:r>
-        <w:rPr>
-          <w:noProof/>
-        </w:rPr>
-        <w:fldChar w:fldCharType="end"/>
-      </w:r>
+      <w:fldSimple w:instr=" SEQ Tabelle \* ARABIC ">
+        <w:r>
+          <w:rPr>
+            <w:noProof/>
+          </w:rPr>
+          <w:t>6</w:t>
+        </w:r>
+      </w:fldSimple>
       <w:r>
         <w:t xml:space="preserve"> Umfeldportfolio</w:t>
       </w:r>
@@ -22803,7 +22777,7 @@
             <v:stroke joinstyle="miter"/>
             <v:path gradientshapeok="t" o:connecttype="rect"/>
           </v:shapetype>
-          <v:shape id="_x0000_s2079" type="#_x0000_t202" alt="" style="position:absolute;left:0;text-align:left;margin-left:73.75pt;margin-top:7.4pt;width:39.35pt;height:22.5pt;z-index:251652096;mso-wrap-style:square;mso-wrap-edited:f;mso-width-percent:0;mso-height-percent:0;mso-width-percent:0;mso-height-percent:0;v-text-anchor:top" stroked="f">
+          <v:shape id="_x0000_s2079" type="#_x0000_t202" alt="" style="position:absolute;left:0;text-align:left;margin-left:73.75pt;margin-top:7.4pt;width:39.35pt;height:22.5pt;z-index:1;mso-wrap-style:square;mso-wrap-edited:f;mso-width-percent:0;mso-height-percent:0;mso-width-percent:0;mso-height-percent:0;v-text-anchor:top" stroked="f">
             <v:textbox style="mso-next-textbox:#_x0000_s2079">
               <w:txbxContent>
                 <w:p>
@@ -22846,7 +22820,7 @@
             <v:path arrowok="t" fillok="f" o:connecttype="none"/>
             <o:lock v:ext="edit" shapetype="t"/>
           </v:shapetype>
-          <v:shape id="_x0000_s2078" type="#_x0000_t32" alt="" style="position:absolute;left:0;text-align:left;margin-left:108.7pt;margin-top:130.85pt;width:255.1pt;height:.75pt;rotation:270;z-index:251665408;mso-wrap-edited:f;mso-width-percent:0;mso-height-percent:0;mso-width-percent:0;mso-height-percent:0" o:connectortype="straight">
+          <v:shape id="_x0000_s2078" type="#_x0000_t32" alt="" style="position:absolute;left:0;text-align:left;margin-left:108.7pt;margin-top:130.85pt;width:255.1pt;height:.75pt;rotation:270;z-index:14;mso-wrap-edited:f;mso-width-percent:0;mso-height-percent:0;mso-width-percent:0;mso-height-percent:0" o:connectortype="straight">
             <v:stroke dashstyle="dash"/>
           </v:shape>
         </w:pict>
@@ -22856,7 +22830,7 @@
           <w:noProof/>
         </w:rPr>
         <w:pict w14:anchorId="1F7412D2">
-          <v:rect id="Rechteck 2" o:spid="_x0000_s2077" alt="" style="position:absolute;left:0;text-align:left;margin-left:113.1pt;margin-top:2.9pt;width:255.1pt;height:255.1pt;z-index:251655168;visibility:visible;mso-wrap-edited:f;mso-width-percent:0;mso-height-percent:0;mso-width-percent:0;mso-height-percent:0;mso-width-relative:margin;mso-height-relative:margin;v-text-anchor:middle" fillcolor="#d8d8d8" strokeweight="2pt"/>
+          <v:rect id="Rechteck 2" o:spid="_x0000_s2077" alt="" style="position:absolute;left:0;text-align:left;margin-left:113.1pt;margin-top:2.9pt;width:255.1pt;height:255.1pt;z-index:4;visibility:visible;mso-wrap-edited:f;mso-width-percent:0;mso-height-percent:0;mso-width-percent:0;mso-height-percent:0;mso-width-relative:margin;mso-height-relative:margin;v-text-anchor:middle" fillcolor="#d8d8d8" strokeweight="2pt"/>
         </w:pict>
       </w:r>
     </w:p>
@@ -22899,7 +22873,7 @@
           <w:szCs w:val="18"/>
         </w:rPr>
         <w:pict w14:anchorId="4302CD98">
-          <v:shape id="_x0000_s2076" type="#_x0000_t202" alt="" style="position:absolute;left:0;text-align:left;margin-left:379.6pt;margin-top:9pt;width:111.15pt;height:182.75pt;z-index:251666432;mso-wrap-style:square;mso-wrap-edited:f;mso-width-percent:0;mso-height-percent:0;mso-width-percent:0;mso-height-percent:0;v-text-anchor:top" strokecolor="white">
+          <v:shape id="_x0000_s2076" type="#_x0000_t202" alt="" style="position:absolute;left:0;text-align:left;margin-left:379.6pt;margin-top:9pt;width:111.15pt;height:182.75pt;z-index:15;mso-wrap-style:square;mso-wrap-edited:f;mso-width-percent:0;mso-height-percent:0;mso-width-percent:0;mso-height-percent:0;v-text-anchor:top" strokecolor="white">
             <v:textbox style="mso-next-textbox:#_x0000_s2076">
               <w:txbxContent>
                 <w:p>
@@ -23102,7 +23076,7 @@
           <v:shapetype id="_x0000_t120" coordsize="21600,21600" o:spt="120" path="m10800,qx,10800,10800,21600,21600,10800,10800,xe">
             <v:path gradientshapeok="t" o:connecttype="custom" o:connectlocs="10800,0;3163,3163;0,10800;3163,18437;10800,21600;18437,18437;21600,10800;18437,3163" textboxrect="3163,3163,18437,18437"/>
           </v:shapetype>
-          <v:shape id="_x0000_s2075" type="#_x0000_t120" alt="" style="position:absolute;left:0;text-align:left;margin-left:306.85pt;margin-top:6.8pt;width:27.5pt;height:27.5pt;z-index:251662336;mso-wrap-style:square;mso-wrap-edited:f;mso-width-percent:0;mso-height-percent:0;mso-width-percent:0;mso-height-percent:0;v-text-anchor:top">
+          <v:shape id="_x0000_s2075" type="#_x0000_t120" alt="" style="position:absolute;left:0;text-align:left;margin-left:306.85pt;margin-top:6.8pt;width:27.5pt;height:27.5pt;z-index:11;mso-wrap-style:square;mso-wrap-edited:f;mso-width-percent:0;mso-height-percent:0;mso-width-percent:0;mso-height-percent:0;v-text-anchor:top">
             <v:textbox style="mso-next-textbox:#_x0000_s2075" inset="1mm,,1mm">
               <w:txbxContent>
                 <w:p>
@@ -23189,7 +23163,7 @@
           <w:szCs w:val="18"/>
         </w:rPr>
         <w:pict w14:anchorId="0CA5E88E">
-          <v:shape id="_x0000_s2074" type="#_x0000_t120" alt="" style="position:absolute;left:0;text-align:left;margin-left:192.25pt;margin-top:8.25pt;width:27.5pt;height:27.5pt;z-index:251661312;mso-wrap-style:square;mso-wrap-edited:f;mso-width-percent:0;mso-height-percent:0;mso-width-percent:0;mso-height-percent:0;v-text-anchor:top">
+          <v:shape id="_x0000_s2074" type="#_x0000_t120" alt="" style="position:absolute;left:0;text-align:left;margin-left:192.25pt;margin-top:8.25pt;width:27.5pt;height:27.5pt;z-index:10;mso-wrap-style:square;mso-wrap-edited:f;mso-width-percent:0;mso-height-percent:0;mso-width-percent:0;mso-height-percent:0;v-text-anchor:top">
             <v:textbox style="mso-next-textbox:#_x0000_s2074" inset="1mm,,1mm">
               <w:txbxContent>
                 <w:p>
@@ -23256,7 +23230,7 @@
           <w:szCs w:val="18"/>
         </w:rPr>
         <w:pict w14:anchorId="22F8170E">
-          <v:shape id="_x0000_s2073" type="#_x0000_t32" alt="" style="position:absolute;left:0;text-align:left;margin-left:113.1pt;margin-top:.75pt;width:255.1pt;height:.75pt;z-index:251664384;mso-wrap-edited:f;mso-width-percent:0;mso-height-percent:0;mso-width-percent:0;mso-height-percent:0" o:connectortype="straight">
+          <v:shape id="_x0000_s2073" type="#_x0000_t32" alt="" style="position:absolute;left:0;text-align:left;margin-left:113.1pt;margin-top:.75pt;width:255.1pt;height:.75pt;z-index:13;mso-wrap-edited:f;mso-width-percent:0;mso-height-percent:0;mso-width-percent:0;mso-height-percent:0" o:connectortype="straight">
             <v:stroke dashstyle="dash"/>
           </v:shape>
         </w:pict>
@@ -23279,7 +23253,7 @@
           <w:szCs w:val="18"/>
         </w:rPr>
         <w:pict w14:anchorId="6D60B980">
-          <v:shape id="_x0000_s2072" type="#_x0000_t120" alt="" style="position:absolute;left:0;text-align:left;margin-left:327.05pt;margin-top:10.1pt;width:27.5pt;height:27.5pt;z-index:251658240;mso-wrap-style:square;mso-wrap-edited:f;mso-width-percent:0;mso-height-percent:0;mso-width-percent:0;mso-height-percent:0;v-text-anchor:top">
+          <v:shape id="_x0000_s2072" type="#_x0000_t120" alt="" style="position:absolute;left:0;text-align:left;margin-left:327.05pt;margin-top:10.1pt;width:27.5pt;height:27.5pt;z-index:7;mso-wrap-style:square;mso-wrap-edited:f;mso-width-percent:0;mso-height-percent:0;mso-width-percent:0;mso-height-percent:0;v-text-anchor:top">
             <v:textbox style="mso-next-textbox:#_x0000_s2072" inset="1mm,,1mm">
               <w:txbxContent>
                 <w:p>
@@ -23330,7 +23304,7 @@
           <w:szCs w:val="18"/>
         </w:rPr>
         <w:pict w14:anchorId="5C9388E8">
-          <v:shape id="_x0000_s2071" type="#_x0000_t120" alt="" style="position:absolute;left:0;text-align:left;margin-left:258.35pt;margin-top:7.2pt;width:27.5pt;height:27.5pt;z-index:251657216;mso-wrap-style:square;mso-wrap-edited:f;mso-width-percent:0;mso-height-percent:0;mso-width-percent:0;mso-height-percent:0;v-text-anchor:top">
+          <v:shape id="_x0000_s2071" type="#_x0000_t120" alt="" style="position:absolute;left:0;text-align:left;margin-left:258.35pt;margin-top:7.2pt;width:27.5pt;height:27.5pt;z-index:6;mso-wrap-style:square;mso-wrap-edited:f;mso-width-percent:0;mso-height-percent:0;mso-width-percent:0;mso-height-percent:0;v-text-anchor:top">
             <v:textbox style="mso-next-textbox:#_x0000_s2071" inset="1mm,,1mm">
               <w:txbxContent>
                 <w:p>
@@ -23370,7 +23344,7 @@
           <w:szCs w:val="18"/>
         </w:rPr>
         <w:pict w14:anchorId="32B96008">
-          <v:shape id="_x0000_s2070" type="#_x0000_t120" alt="" style="position:absolute;left:0;text-align:left;margin-left:183.05pt;margin-top:2.15pt;width:27.5pt;height:27.5pt;z-index:251659264;mso-wrap-style:square;mso-wrap-edited:f;mso-width-percent:0;mso-height-percent:0;mso-width-percent:0;mso-height-percent:0;v-text-anchor:top">
+          <v:shape id="_x0000_s2070" type="#_x0000_t120" alt="" style="position:absolute;left:0;text-align:left;margin-left:183.05pt;margin-top:2.15pt;width:27.5pt;height:27.5pt;z-index:8;mso-wrap-style:square;mso-wrap-edited:f;mso-width-percent:0;mso-height-percent:0;mso-width-percent:0;mso-height-percent:0;v-text-anchor:top">
             <v:textbox style="mso-next-textbox:#_x0000_s2070" inset="1mm,,1mm">
               <w:txbxContent>
                 <w:p>
@@ -23432,7 +23406,7 @@
           <w:szCs w:val="18"/>
         </w:rPr>
         <w:pict w14:anchorId="5D9608BF">
-          <v:shape id="_x0000_s2069" type="#_x0000_t120" alt="" style="position:absolute;left:0;text-align:left;margin-left:291.05pt;margin-top:2.3pt;width:27.5pt;height:27.5pt;z-index:251656192;mso-wrap-style:square;mso-wrap-edited:f;mso-width-percent:0;mso-height-percent:0;mso-width-percent:0;mso-height-percent:0;v-text-anchor:top">
+          <v:shape id="_x0000_s2069" type="#_x0000_t120" alt="" style="position:absolute;left:0;text-align:left;margin-left:291.05pt;margin-top:2.3pt;width:27.5pt;height:27.5pt;z-index:5;mso-wrap-style:square;mso-wrap-edited:f;mso-width-percent:0;mso-height-percent:0;mso-width-percent:0;mso-height-percent:0;v-text-anchor:top">
             <v:textbox style="mso-next-textbox:#_x0000_s2069" inset="1mm,,1mm">
               <w:txbxContent>
                 <w:p>
@@ -23467,7 +23441,7 @@
           <w:szCs w:val="18"/>
         </w:rPr>
         <w:pict w14:anchorId="229947B5">
-          <v:shape id="_x0000_s2068" type="#_x0000_t120" alt="" style="position:absolute;left:0;text-align:left;margin-left:146.6pt;margin-top:7.85pt;width:27.5pt;height:27.5pt;z-index:251660288;mso-wrap-style:square;mso-wrap-edited:f;mso-width-percent:0;mso-height-percent:0;mso-width-percent:0;mso-height-percent:0;v-text-anchor:top">
+          <v:shape id="_x0000_s2068" type="#_x0000_t120" alt="" style="position:absolute;left:0;text-align:left;margin-left:146.6pt;margin-top:7.85pt;width:27.5pt;height:27.5pt;z-index:9;mso-wrap-style:square;mso-wrap-edited:f;mso-width-percent:0;mso-height-percent:0;mso-width-percent:0;mso-height-percent:0;v-text-anchor:top">
             <v:textbox style="mso-next-textbox:#_x0000_s2068" inset="1mm,,1mm">
               <w:txbxContent>
                 <w:p>
@@ -23540,7 +23514,7 @@
           <w:szCs w:val="18"/>
         </w:rPr>
         <w:pict w14:anchorId="01FE47F7">
-          <v:shape id="_x0000_s2067" type="#_x0000_t202" alt="" style="position:absolute;left:0;text-align:left;margin-left:65.9pt;margin-top:1.05pt;width:55.4pt;height:22.5pt;z-index:251663360;mso-wrap-style:square;mso-wrap-edited:f;mso-width-percent:0;mso-height-percent:0;mso-width-percent:0;mso-height-percent:0;v-text-anchor:top" stroked="f">
+          <v:shape id="_x0000_s2067" type="#_x0000_t202" alt="" style="position:absolute;left:0;text-align:left;margin-left:65.9pt;margin-top:1.05pt;width:55.4pt;height:22.5pt;z-index:12;mso-wrap-style:square;mso-wrap-edited:f;mso-width-percent:0;mso-height-percent:0;mso-width-percent:0;mso-height-percent:0;v-text-anchor:top" stroked="f">
             <v:fill opacity="0"/>
             <v:textbox style="mso-next-textbox:#_x0000_s2067">
               <w:txbxContent>
@@ -23591,7 +23565,7 @@
           <w:szCs w:val="18"/>
         </w:rPr>
         <w:pict w14:anchorId="131B87FB">
-          <v:shape id="_x0000_s2066" type="#_x0000_t202" alt="" style="position:absolute;left:0;text-align:left;margin-left:107.9pt;margin-top:2.9pt;width:51.7pt;height:22.5pt;z-index:251654144;mso-wrap-style:square;mso-wrap-edited:f;mso-width-percent:0;mso-height-percent:0;mso-width-percent:0;mso-height-percent:0;v-text-anchor:top" stroked="f">
+          <v:shape id="_x0000_s2066" type="#_x0000_t202" alt="" style="position:absolute;left:0;text-align:left;margin-left:107.9pt;margin-top:2.9pt;width:51.7pt;height:22.5pt;z-index:3;mso-wrap-style:square;mso-wrap-edited:f;mso-width-percent:0;mso-height-percent:0;mso-width-percent:0;mso-height-percent:0;v-text-anchor:top" stroked="f">
             <v:textbox style="mso-next-textbox:#_x0000_s2066">
               <w:txbxContent>
                 <w:p>
@@ -23619,7 +23593,7 @@
           <w:szCs w:val="18"/>
         </w:rPr>
         <w:pict w14:anchorId="223C52F9">
-          <v:shape id="_x0000_s2065" type="#_x0000_t202" alt="" style="position:absolute;left:0;text-align:left;margin-left:342.85pt;margin-top:5pt;width:49.5pt;height:22.5pt;z-index:251653120;mso-wrap-style:square;mso-wrap-edited:f;mso-width-percent:0;mso-height-percent:0;mso-width-percent:0;mso-height-percent:0;v-text-anchor:top" stroked="f">
+          <v:shape id="_x0000_s2065" type="#_x0000_t202" alt="" style="position:absolute;left:0;text-align:left;margin-left:342.85pt;margin-top:5pt;width:49.5pt;height:22.5pt;z-index:2;mso-wrap-style:square;mso-wrap-edited:f;mso-width-percent:0;mso-height-percent:0;mso-width-percent:0;mso-height-percent:0;v-text-anchor:top" stroked="f">
             <v:textbox style="mso-next-textbox:#_x0000_s2065">
               <w:txbxContent>
                 <w:p>
@@ -23725,27 +23699,14 @@
       <w:r>
         <w:t xml:space="preserve">Abbildung </w:t>
       </w:r>
-      <w:r>
-        <w:fldChar w:fldCharType="begin"/>
-      </w:r>
-      <w:r>
-        <w:instrText xml:space="preserve"> SEQ Abbildung \* ARABIC </w:instrText>
-      </w:r>
-      <w:r>
-        <w:fldChar w:fldCharType="separate"/>
-      </w:r>
-      <w:r>
-        <w:rPr>
-          <w:noProof/>
-        </w:rPr>
-        <w:t>1</w:t>
-      </w:r>
-      <w:r>
-        <w:rPr>
-          <w:noProof/>
-        </w:rPr>
-        <w:fldChar w:fldCharType="end"/>
-      </w:r>
+      <w:fldSimple w:instr=" SEQ Abbildung \* ARABIC ">
+        <w:r>
+          <w:rPr>
+            <w:noProof/>
+          </w:rPr>
+          <w:t>1</w:t>
+        </w:r>
+      </w:fldSimple>
       <w:r>
         <w:t xml:space="preserve"> </w:t>
       </w:r>
@@ -24778,27 +24739,14 @@
       <w:r>
         <w:t xml:space="preserve">Tabelle </w:t>
       </w:r>
-      <w:r>
-        <w:fldChar w:fldCharType="begin"/>
-      </w:r>
-      <w:r>
-        <w:instrText xml:space="preserve"> SEQ Tabelle \* ARABIC </w:instrText>
-      </w:r>
-      <w:r>
-        <w:fldChar w:fldCharType="separate"/>
-      </w:r>
-      <w:r>
-        <w:rPr>
-          <w:noProof/>
-        </w:rPr>
-        <w:t>8</w:t>
-      </w:r>
-      <w:r>
-        <w:rPr>
-          <w:noProof/>
-        </w:rPr>
-        <w:fldChar w:fldCharType="end"/>
-      </w:r>
+      <w:fldSimple w:instr=" SEQ Tabelle \* ARABIC ">
+        <w:r>
+          <w:rPr>
+            <w:noProof/>
+          </w:rPr>
+          <w:t>8</w:t>
+        </w:r>
+      </w:fldSimple>
       <w:r>
         <w:t xml:space="preserve"> Risiken (1)</w:t>
       </w:r>
@@ -25899,27 +25847,14 @@
       <w:r>
         <w:t xml:space="preserve">Tabelle </w:t>
       </w:r>
-      <w:r>
-        <w:fldChar w:fldCharType="begin"/>
-      </w:r>
-      <w:r>
-        <w:instrText xml:space="preserve"> SEQ Tabelle \* ARABIC </w:instrText>
-      </w:r>
-      <w:r>
-        <w:fldChar w:fldCharType="separate"/>
-      </w:r>
-      <w:r>
-        <w:rPr>
-          <w:noProof/>
-        </w:rPr>
-        <w:t>9</w:t>
-      </w:r>
-      <w:r>
-        <w:rPr>
-          <w:noProof/>
-        </w:rPr>
-        <w:fldChar w:fldCharType="end"/>
-      </w:r>
+      <w:fldSimple w:instr=" SEQ Tabelle \* ARABIC ">
+        <w:r>
+          <w:rPr>
+            <w:noProof/>
+          </w:rPr>
+          <w:t>9</w:t>
+        </w:r>
+      </w:fldSimple>
       <w:r>
         <w:t xml:space="preserve"> Risiken (2)</w:t>
       </w:r>
@@ -26352,27 +26287,14 @@
       <w:r>
         <w:t xml:space="preserve">Tabelle </w:t>
       </w:r>
-      <w:r>
-        <w:fldChar w:fldCharType="begin"/>
-      </w:r>
-      <w:r>
-        <w:instrText xml:space="preserve"> SEQ Tabelle \* ARABIC </w:instrText>
-      </w:r>
-      <w:r>
-        <w:fldChar w:fldCharType="separate"/>
-      </w:r>
-      <w:r>
-        <w:rPr>
-          <w:noProof/>
-        </w:rPr>
-        <w:t>10</w:t>
-      </w:r>
-      <w:r>
-        <w:rPr>
-          <w:noProof/>
-        </w:rPr>
-        <w:fldChar w:fldCharType="end"/>
-      </w:r>
+      <w:fldSimple w:instr=" SEQ Tabelle \* ARABIC ">
+        <w:r>
+          <w:rPr>
+            <w:noProof/>
+          </w:rPr>
+          <w:t>10</w:t>
+        </w:r>
+      </w:fldSimple>
       <w:r>
         <w:t xml:space="preserve"> Chancen (1)</w:t>
       </w:r>
@@ -26806,27 +26728,14 @@
       <w:r>
         <w:t xml:space="preserve">Tabelle </w:t>
       </w:r>
-      <w:r>
-        <w:fldChar w:fldCharType="begin"/>
-      </w:r>
-      <w:r>
-        <w:instrText xml:space="preserve"> SEQ Tabelle \* ARABIC </w:instrText>
-      </w:r>
-      <w:r>
-        <w:fldChar w:fldCharType="separate"/>
-      </w:r>
-      <w:r>
-        <w:rPr>
-          <w:noProof/>
-        </w:rPr>
-        <w:t>11</w:t>
-      </w:r>
-      <w:r>
-        <w:rPr>
-          <w:noProof/>
-        </w:rPr>
-        <w:fldChar w:fldCharType="end"/>
-      </w:r>
+      <w:fldSimple w:instr=" SEQ Tabelle \* ARABIC ">
+        <w:r>
+          <w:rPr>
+            <w:noProof/>
+          </w:rPr>
+          <w:t>11</w:t>
+        </w:r>
+      </w:fldSimple>
       <w:r>
         <w:t xml:space="preserve"> Chancen</w:t>
       </w:r>
@@ -31074,7 +30983,7 @@
     <w:rPrDefault>
       <w:rPr>
         <w:rFonts w:ascii="Times New Roman" w:eastAsia="Times New Roman" w:hAnsi="Times New Roman" w:cs="Times New Roman"/>
-        <w:lang w:val="de-DE" w:eastAsia="de-DE" w:bidi="si-LK"/>
+        <w:lang w:val="de-DE" w:eastAsia="de-DE" w:bidi="ar-SA"/>
       </w:rPr>
     </w:rPrDefault>
     <w:pPrDefault/>
@@ -31463,7 +31372,6 @@
     <w:rsid w:val="00682ED1"/>
     <w:rPr>
       <w:rFonts w:ascii="Arial" w:hAnsi="Arial"/>
-      <w:lang w:bidi="ar-SA"/>
     </w:rPr>
   </w:style>
   <w:style w:type="paragraph" w:styleId="Ttulo1">
@@ -31923,7 +31831,6 @@
       <w:color w:val="000000"/>
       <w:sz w:val="24"/>
       <w:szCs w:val="24"/>
-      <w:lang w:bidi="ar-SA"/>
     </w:rPr>
   </w:style>
   <w:style w:type="character" w:customStyle="1" w:styleId="PiedepginaCar">
@@ -32058,7 +31965,6 @@
     <w:rsid w:val="000F04C7"/>
     <w:rPr>
       <w:rFonts w:ascii="Arial" w:hAnsi="Arial"/>
-      <w:lang w:bidi="ar-SA"/>
     </w:rPr>
   </w:style>
   <w:style w:type="paragraph" w:customStyle="1" w:styleId="DunkleListe-Akzent31">
@@ -32069,7 +31975,6 @@
     <w:rsid w:val="00403DC4"/>
     <w:rPr>
       <w:rFonts w:ascii="Arial" w:hAnsi="Arial"/>
-      <w:lang w:bidi="ar-SA"/>
     </w:rPr>
   </w:style>
   <w:style w:type="character" w:customStyle="1" w:styleId="apple-converted-space">
@@ -32084,7 +31989,6 @@
     <w:rsid w:val="00D17A5D"/>
     <w:rPr>
       <w:rFonts w:ascii="Arial" w:hAnsi="Arial"/>
-      <w:lang w:bidi="ar-SA"/>
     </w:rPr>
   </w:style>
 </w:styles>
@@ -32385,6 +32289,26 @@
 </a:theme>
 </file>
 
+<file path=word/webextensions/taskpanes.xml><?xml version="1.0" encoding="utf-8"?>
+<wetp:taskpanes xmlns:wetp="http://schemas.microsoft.com/office/webextensions/taskpanes/2010/11">
+  <wetp:taskpane dockstate="right" visibility="0" width="525" row="2">
+    <wetp:webextensionref xmlns:r="http://schemas.openxmlformats.org/officeDocument/2006/relationships" r:id="rId1"/>
+  </wetp:taskpane>
+</wetp:taskpanes>
+</file>
+
+<file path=word/webextensions/webextension1.xml><?xml version="1.0" encoding="utf-8"?>
+<we:webextension xmlns:we="http://schemas.microsoft.com/office/webextensions/webextension/2010/11" id="{6487CE0E-85BC-4047-A824-C76B9422554D}">
+  <we:reference id="6a7bd4f3-0563-43af-8c08-79110eebdff6" version="1.1.4.0" store="EXCatalog" storeType="EXCatalog"/>
+  <we:alternateReferences>
+    <we:reference id="WA104381155" version="1.1.4.0" store="es-MX" storeType="OMEX"/>
+  </we:alternateReferences>
+  <we:properties/>
+  <we:bindings/>
+  <we:snapshot xmlns:r="http://schemas.openxmlformats.org/officeDocument/2006/relationships"/>
+</we:webextension>
+</file>
+
 <file path=customXml/item1.xml><?xml version="1.0" encoding="utf-8"?>
 <?mso-contentType ?>
 <FormTemplates xmlns="http://schemas.microsoft.com/sharepoint/v3/contenttype/forms">

</xml_diff>